<commit_message>
Changed front page of Week 7 document
</commit_message>
<xml_diff>
--- a/GCD Week 7/GCD Assignment Week 7 Kevin Jetten.docx
+++ b/GCD Week 7/GCD Assignment Week 7 Kevin Jetten.docx
@@ -8,13 +8,19 @@
         <w:jc w:val="both"/>
       </w:pPr>
       <w:r>
-        <w:t xml:space="preserve">GCD Week 6 – </w:t>
-      </w:r>
-      <w:proofErr w:type="spellStart"/>
-      <w:r>
-        <w:t>Spark</w:t>
-      </w:r>
-      <w:proofErr w:type="spellEnd"/>
+        <w:t xml:space="preserve">GCD Week </w:t>
+      </w:r>
+      <w:r>
+        <w:t>7</w:t>
+      </w:r>
+      <w:r>
+        <w:t xml:space="preserve"> – </w:t>
+      </w:r>
+      <w:r>
+        <w:t>MongoDB</w:t>
+      </w:r>
+      <w:bookmarkStart w:id="0" w:name="_GoBack"/>
+      <w:bookmarkEnd w:id="0"/>
     </w:p>
     <w:p>
       <w:pPr>
@@ -40,6 +46,13 @@
     </w:p>
     <w:sdt>
       <w:sdtPr>
+        <w:rPr>
+          <w:rFonts w:asciiTheme="minorHAnsi" w:eastAsiaTheme="minorHAnsi" w:hAnsiTheme="minorHAnsi" w:cstheme="minorBidi"/>
+          <w:color w:val="auto"/>
+          <w:sz w:val="22"/>
+          <w:szCs w:val="22"/>
+          <w:lang w:eastAsia="en-US"/>
+        </w:rPr>
         <w:id w:val="-2129919712"/>
         <w:docPartObj>
           <w:docPartGallery w:val="Table of Contents"/>
@@ -48,13 +61,8 @@
       </w:sdtPr>
       <w:sdtEndPr>
         <w:rPr>
-          <w:rFonts w:asciiTheme="minorHAnsi" w:eastAsiaTheme="minorHAnsi" w:hAnsiTheme="minorHAnsi" w:cstheme="minorBidi"/>
           <w:b/>
           <w:bCs/>
-          <w:color w:val="auto"/>
-          <w:sz w:val="22"/>
-          <w:szCs w:val="22"/>
-          <w:lang w:eastAsia="en-US"/>
         </w:rPr>
       </w:sdtEndPr>
       <w:sdtContent>
@@ -667,7 +675,7 @@
           <w:lang w:val="en-US"/>
         </w:rPr>
       </w:pPr>
-      <w:bookmarkStart w:id="0" w:name="_Toc496277733"/>
+      <w:bookmarkStart w:id="1" w:name="_Toc496277733"/>
       <w:r>
         <w:rPr>
           <w:lang w:val="en-US"/>
@@ -675,16 +683,16 @@
         <w:lastRenderedPageBreak/>
         <w:t>Assignment 1: Indexes</w:t>
       </w:r>
-      <w:bookmarkEnd w:id="0"/>
-    </w:p>
-    <w:p>
-      <w:pPr>
-        <w:ind w:left="360"/>
-        <w:rPr>
-          <w:lang w:val="en-US"/>
-        </w:rPr>
-      </w:pPr>
-      <w:bookmarkStart w:id="1" w:name="OLE_LINK19"/>
+      <w:bookmarkEnd w:id="1"/>
+    </w:p>
+    <w:p>
+      <w:pPr>
+        <w:ind w:left="360"/>
+        <w:rPr>
+          <w:lang w:val="en-US"/>
+        </w:rPr>
+      </w:pPr>
+      <w:bookmarkStart w:id="2" w:name="OLE_LINK19"/>
       <w:r>
         <w:rPr>
           <w:lang w:val="en-US"/>
@@ -727,19 +735,11 @@
         </w:rPr>
         <w:t xml:space="preserve">    </w:t>
       </w:r>
-      <w:proofErr w:type="spellStart"/>
-      <w:r>
-        <w:rPr>
-          <w:lang w:val="en-US"/>
-        </w:rPr>
-        <w:t>db.zips.find</w:t>
-      </w:r>
-      <w:proofErr w:type="spellEnd"/>
-      <w:r>
-        <w:rPr>
-          <w:lang w:val="en-US"/>
-        </w:rPr>
-        <w:t>().count()</w:t>
+      <w:r>
+        <w:rPr>
+          <w:lang w:val="en-US"/>
+        </w:rPr>
+        <w:t>db.zips.find().count()</w:t>
       </w:r>
     </w:p>
     <w:p>
@@ -763,33 +763,11 @@
         </w:rPr>
         <w:t xml:space="preserve">   </w:t>
       </w:r>
-      <w:proofErr w:type="spellStart"/>
-      <w:r>
-        <w:rPr>
-          <w:lang w:val="en-US"/>
-        </w:rPr>
-        <w:t>db.zips.find</w:t>
-      </w:r>
-      <w:proofErr w:type="spellEnd"/>
-      <w:r>
-        <w:rPr>
-          <w:lang w:val="en-US"/>
-        </w:rPr>
-        <w:t>({"</w:t>
-      </w:r>
-      <w:proofErr w:type="spellStart"/>
-      <w:r>
-        <w:rPr>
-          <w:lang w:val="en-US"/>
-        </w:rPr>
-        <w:t>city":"FLAGSTAFF</w:t>
-      </w:r>
-      <w:proofErr w:type="spellEnd"/>
-      <w:r>
-        <w:rPr>
-          <w:lang w:val="en-US"/>
-        </w:rPr>
-        <w:t>"}).count()</w:t>
+      <w:r>
+        <w:rPr>
+          <w:lang w:val="en-US"/>
+        </w:rPr>
+        <w:t>db.zips.find({"city":"FLAGSTAFF"}).count()</w:t>
       </w:r>
     </w:p>
     <w:p>
@@ -813,53 +791,18 @@
         </w:rPr>
         <w:t xml:space="preserve">    </w:t>
       </w:r>
-      <w:proofErr w:type="spellStart"/>
-      <w:r>
-        <w:rPr>
-          <w:lang w:val="en-US"/>
-        </w:rPr>
-        <w:t>db.zips.find</w:t>
-      </w:r>
-      <w:proofErr w:type="spellEnd"/>
-      <w:r>
-        <w:rPr>
-          <w:lang w:val="en-US"/>
-        </w:rPr>
-        <w:t>({"</w:t>
-      </w:r>
-      <w:proofErr w:type="spellStart"/>
-      <w:r>
-        <w:rPr>
-          <w:lang w:val="en-US"/>
-        </w:rPr>
-        <w:t>city":"FLAGSTAFF</w:t>
-      </w:r>
-      <w:proofErr w:type="spellEnd"/>
-      <w:r>
-        <w:rPr>
-          <w:lang w:val="en-US"/>
-        </w:rPr>
-        <w:t>"}).explain("</w:t>
-      </w:r>
-      <w:proofErr w:type="spellStart"/>
-      <w:r>
-        <w:rPr>
-          <w:lang w:val="en-US"/>
-        </w:rPr>
-        <w:t>executionStats</w:t>
-      </w:r>
-      <w:proofErr w:type="spellEnd"/>
-      <w:r>
-        <w:rPr>
-          <w:lang w:val="en-US"/>
-        </w:rPr>
-        <w:t>")</w:t>
+      <w:r>
+        <w:rPr>
+          <w:lang w:val="en-US"/>
+        </w:rPr>
+        <w:t>db.zips.find({"city":"FLAGSTAFF"}).explain("executionStats")</w:t>
       </w:r>
     </w:p>
     <w:p>
       <w:r>
         <w:rPr>
           <w:noProof/>
+          <w:lang w:eastAsia="nl-NL"/>
         </w:rPr>
         <w:drawing>
           <wp:inline distT="114300" distB="114300" distL="114300" distR="114300" wp14:anchorId="3184C6EB" wp14:editId="4DCFE522">
@@ -942,21 +885,12 @@
           <w:lang w:val="en-US"/>
         </w:rPr>
       </w:pPr>
-      <w:proofErr w:type="spellStart"/>
       <w:r>
         <w:rPr>
           <w:b/>
           <w:lang w:val="en-US"/>
         </w:rPr>
-        <w:t>db.zips.createIndex</w:t>
-      </w:r>
-      <w:proofErr w:type="spellEnd"/>
-      <w:r>
-        <w:rPr>
-          <w:b/>
-          <w:lang w:val="en-US"/>
-        </w:rPr>
-        <w:t>({"city" : 1})</w:t>
+        <w:t>db.zips.createIndex({"city" : 1})</w:t>
       </w:r>
     </w:p>
     <w:p>
@@ -989,19 +923,11 @@
         </w:rPr>
         <w:t xml:space="preserve">    </w:t>
       </w:r>
-      <w:proofErr w:type="spellStart"/>
-      <w:r>
-        <w:rPr>
-          <w:lang w:val="en-US"/>
-        </w:rPr>
-        <w:t>db.zips.find</w:t>
-      </w:r>
-      <w:proofErr w:type="spellEnd"/>
-      <w:r>
-        <w:rPr>
-          <w:lang w:val="en-US"/>
-        </w:rPr>
-        <w:t>().count()</w:t>
+      <w:r>
+        <w:rPr>
+          <w:lang w:val="en-US"/>
+        </w:rPr>
+        <w:t>db.zips.find().count()</w:t>
       </w:r>
     </w:p>
     <w:p>
@@ -1025,33 +951,11 @@
         </w:rPr>
         <w:t xml:space="preserve">   </w:t>
       </w:r>
-      <w:proofErr w:type="spellStart"/>
-      <w:r>
-        <w:rPr>
-          <w:lang w:val="en-US"/>
-        </w:rPr>
-        <w:t>db.zips.find</w:t>
-      </w:r>
-      <w:proofErr w:type="spellEnd"/>
-      <w:r>
-        <w:rPr>
-          <w:lang w:val="en-US"/>
-        </w:rPr>
-        <w:t>({"</w:t>
-      </w:r>
-      <w:proofErr w:type="spellStart"/>
-      <w:r>
-        <w:rPr>
-          <w:lang w:val="en-US"/>
-        </w:rPr>
-        <w:t>city":"FLAGSTAFF</w:t>
-      </w:r>
-      <w:proofErr w:type="spellEnd"/>
-      <w:r>
-        <w:rPr>
-          <w:lang w:val="en-US"/>
-        </w:rPr>
-        <w:t>"}).count()</w:t>
+      <w:r>
+        <w:rPr>
+          <w:lang w:val="en-US"/>
+        </w:rPr>
+        <w:t>db.zips.find({"city":"FLAGSTAFF"}).count()</w:t>
       </w:r>
     </w:p>
     <w:p>
@@ -1075,47 +979,11 @@
         </w:rPr>
         <w:t xml:space="preserve">    </w:t>
       </w:r>
-      <w:proofErr w:type="spellStart"/>
-      <w:r>
-        <w:rPr>
-          <w:lang w:val="en-US"/>
-        </w:rPr>
-        <w:t>db.zips.find</w:t>
-      </w:r>
-      <w:proofErr w:type="spellEnd"/>
-      <w:r>
-        <w:rPr>
-          <w:lang w:val="en-US"/>
-        </w:rPr>
-        <w:t>({"</w:t>
-      </w:r>
-      <w:proofErr w:type="spellStart"/>
-      <w:r>
-        <w:rPr>
-          <w:lang w:val="en-US"/>
-        </w:rPr>
-        <w:t>city":"FLAGSTAFF</w:t>
-      </w:r>
-      <w:proofErr w:type="spellEnd"/>
-      <w:r>
-        <w:rPr>
-          <w:lang w:val="en-US"/>
-        </w:rPr>
-        <w:t>"}).explain("</w:t>
-      </w:r>
-      <w:proofErr w:type="spellStart"/>
-      <w:r>
-        <w:rPr>
-          <w:lang w:val="en-US"/>
-        </w:rPr>
-        <w:t>executionStats</w:t>
-      </w:r>
-      <w:proofErr w:type="spellEnd"/>
-      <w:r>
-        <w:rPr>
-          <w:lang w:val="en-US"/>
-        </w:rPr>
-        <w:t>")</w:t>
+      <w:r>
+        <w:rPr>
+          <w:lang w:val="en-US"/>
+        </w:rPr>
+        <w:t>db.zips.find({"city":"FLAGSTAFF"}).explain("executionStats")</w:t>
       </w:r>
     </w:p>
     <w:p>
@@ -1129,6 +997,7 @@
       <w:r>
         <w:rPr>
           <w:noProof/>
+          <w:lang w:eastAsia="nl-NL"/>
         </w:rPr>
         <w:drawing>
           <wp:inline distT="114300" distB="114300" distL="114300" distR="114300" wp14:anchorId="3B96394C" wp14:editId="0D20DA53">
@@ -1207,34 +1076,13 @@
     </w:p>
     <w:p>
       <w:r>
-        <w:t xml:space="preserve">De </w:t>
-      </w:r>
-      <w:proofErr w:type="spellStart"/>
-      <w:r>
-        <w:t>execution</w:t>
-      </w:r>
-      <w:proofErr w:type="spellEnd"/>
-      <w:r>
-        <w:t xml:space="preserve"> time is van 12 naar 2 milliseconden gegaan. </w:t>
-      </w:r>
-      <w:r>
-        <w:t xml:space="preserve">Dit is logisch aangezien er op het </w:t>
-      </w:r>
-      <w:proofErr w:type="spellStart"/>
-      <w:r>
-        <w:t>city</w:t>
-      </w:r>
-      <w:proofErr w:type="spellEnd"/>
-      <w:r>
-        <w:t xml:space="preserve">-veld een index is geplaatst en vervolgens wordt er op het </w:t>
-      </w:r>
-      <w:proofErr w:type="spellStart"/>
-      <w:r>
-        <w:t>city</w:t>
-      </w:r>
-      <w:proofErr w:type="spellEnd"/>
-      <w:r>
-        <w:t>-veld een query uitgevoerd.</w:t>
+        <w:rPr>
+          <w:lang w:val="en-US"/>
+        </w:rPr>
+        <w:t xml:space="preserve">De execution time is van 12 naar 2 milliseconden gegaan. </w:t>
+      </w:r>
+      <w:r>
+        <w:t>Dit is logisch aangezien er op het city-veld een index is geplaatst en vervolgens wordt er op het city-veld een query uitgevoerd.</w:t>
       </w:r>
     </w:p>
     <w:p>
@@ -1247,10 +1095,10 @@
           <w:lang w:val="en-US"/>
         </w:rPr>
       </w:pPr>
-      <w:bookmarkStart w:id="2" w:name="_2wpcq93i1cvp" w:colFirst="0" w:colLast="0"/>
-      <w:bookmarkStart w:id="3" w:name="_Toc496277734"/>
-      <w:bookmarkEnd w:id="1"/>
+      <w:bookmarkStart w:id="3" w:name="_2wpcq93i1cvp" w:colFirst="0" w:colLast="0"/>
+      <w:bookmarkStart w:id="4" w:name="_Toc496277734"/>
       <w:bookmarkEnd w:id="2"/>
+      <w:bookmarkEnd w:id="3"/>
       <w:r>
         <w:rPr>
           <w:b/>
@@ -1260,7 +1108,7 @@
         </w:rPr>
         <w:t>Exercises</w:t>
       </w:r>
-      <w:bookmarkEnd w:id="3"/>
+      <w:bookmarkEnd w:id="4"/>
     </w:p>
     <w:p>
       <w:pPr>
@@ -1297,6 +1145,7 @@
       <w:r>
         <w:rPr>
           <w:noProof/>
+          <w:lang w:eastAsia="nl-NL"/>
         </w:rPr>
         <w:drawing>
           <wp:inline distT="114300" distB="114300" distL="114300" distR="114300" wp14:anchorId="40646118" wp14:editId="65ED9F5F">
@@ -1365,29 +1214,7 @@
         <w:rPr>
           <w:lang w:val="en-US"/>
         </w:rPr>
-        <w:t xml:space="preserve">How many </w:t>
-      </w:r>
-      <w:proofErr w:type="spellStart"/>
-      <w:r>
-        <w:rPr>
-          <w:lang w:val="en-US"/>
-        </w:rPr>
-        <w:t>zipcodes</w:t>
-      </w:r>
-      <w:proofErr w:type="spellEnd"/>
-      <w:r>
-        <w:rPr>
-          <w:lang w:val="en-US"/>
-        </w:rPr>
-        <w:t xml:space="preserve"> are there in the stat</w:t>
-      </w:r>
-      <w:bookmarkStart w:id="4" w:name="_GoBack"/>
-      <w:bookmarkEnd w:id="4"/>
-      <w:r>
-        <w:rPr>
-          <w:lang w:val="en-US"/>
-        </w:rPr>
-        <w:t>e of Massachusetts?</w:t>
+        <w:t>How many zipcodes are there in the state of Massachusetts?</w:t>
       </w:r>
     </w:p>
     <w:p>
@@ -1397,6 +1224,7 @@
       <w:r>
         <w:rPr>
           <w:noProof/>
+          <w:lang w:eastAsia="nl-NL"/>
         </w:rPr>
         <w:drawing>
           <wp:inline distT="114300" distB="114300" distL="114300" distR="114300" wp14:anchorId="6807EE8E" wp14:editId="13579EC5">
@@ -1475,6 +1303,7 @@
       <w:r>
         <w:rPr>
           <w:noProof/>
+          <w:lang w:eastAsia="nl-NL"/>
         </w:rPr>
         <w:drawing>
           <wp:inline distT="114300" distB="114300" distL="114300" distR="114300" wp14:anchorId="2372B599" wp14:editId="02AD73BF">
@@ -1553,6 +1382,7 @@
       <w:r>
         <w:rPr>
           <w:noProof/>
+          <w:lang w:eastAsia="nl-NL"/>
         </w:rPr>
         <w:lastRenderedPageBreak/>
         <w:drawing>
@@ -1632,6 +1462,7 @@
       <w:r>
         <w:rPr>
           <w:noProof/>
+          <w:lang w:eastAsia="nl-NL"/>
         </w:rPr>
         <w:drawing>
           <wp:inline distT="114300" distB="114300" distL="114300" distR="114300" wp14:anchorId="68E2E4BF" wp14:editId="636E6952">
@@ -1706,6 +1537,7 @@
       <w:r>
         <w:rPr>
           <w:noProof/>
+          <w:lang w:eastAsia="nl-NL"/>
         </w:rPr>
         <w:drawing>
           <wp:inline distT="114300" distB="114300" distL="114300" distR="114300" wp14:anchorId="1DCB6B3F" wp14:editId="1FDE1E6A">
@@ -1779,6 +1611,7 @@
       <w:r>
         <w:rPr>
           <w:noProof/>
+          <w:lang w:eastAsia="nl-NL"/>
         </w:rPr>
         <w:lastRenderedPageBreak/>
         <w:drawing>
@@ -1840,17 +1673,9 @@
           <w:lang w:val="en-US"/>
         </w:rPr>
         <w:lastRenderedPageBreak/>
-        <w:t xml:space="preserve">Assignment 2: </w:t>
-      </w:r>
-      <w:proofErr w:type="spellStart"/>
-      <w:r>
-        <w:rPr>
-          <w:lang w:val="en-US"/>
-        </w:rPr>
-        <w:t>GeoNear</w:t>
+        <w:t>Assignment 2: GeoNear</w:t>
       </w:r>
       <w:bookmarkEnd w:id="6"/>
-      <w:proofErr w:type="spellEnd"/>
     </w:p>
     <w:p>
       <w:pPr>
@@ -1877,21 +1702,7 @@
         <w:rPr>
           <w:lang w:val="en-US"/>
         </w:rPr>
-        <w:t>Create a 2D index on location (</w:t>
-      </w:r>
-      <w:proofErr w:type="spellStart"/>
-      <w:r>
-        <w:rPr>
-          <w:lang w:val="en-US"/>
-        </w:rPr>
-        <w:t>loc</w:t>
-      </w:r>
-      <w:proofErr w:type="spellEnd"/>
-      <w:r>
-        <w:rPr>
-          <w:lang w:val="en-US"/>
-        </w:rPr>
-        <w:t xml:space="preserve"> field in de zips database).</w:t>
+        <w:t>Create a 2D index on location (loc field in de zips database).</w:t>
       </w:r>
     </w:p>
     <w:p>
@@ -1910,37 +1721,12 @@
           <w:lang w:val="en-US"/>
         </w:rPr>
       </w:pPr>
-      <w:proofErr w:type="spellStart"/>
       <w:r>
         <w:rPr>
           <w:b/>
           <w:lang w:val="en-US"/>
         </w:rPr>
-        <w:t>db.zips.createIndex</w:t>
-      </w:r>
-      <w:proofErr w:type="spellEnd"/>
-      <w:r>
-        <w:rPr>
-          <w:b/>
-          <w:lang w:val="en-US"/>
-        </w:rPr>
-        <w:t>({"</w:t>
-      </w:r>
-      <w:proofErr w:type="spellStart"/>
-      <w:r>
-        <w:rPr>
-          <w:b/>
-          <w:lang w:val="en-US"/>
-        </w:rPr>
-        <w:t>loc</w:t>
-      </w:r>
-      <w:proofErr w:type="spellEnd"/>
-      <w:r>
-        <w:rPr>
-          <w:b/>
-          <w:lang w:val="en-US"/>
-        </w:rPr>
-        <w:t>": "2dsphere"})</w:t>
+        <w:t>db.zips.createIndex({"loc": "2dsphere"})</w:t>
       </w:r>
     </w:p>
     <w:p>
@@ -1954,6 +1740,7 @@
         <w:rPr>
           <w:b/>
           <w:noProof/>
+          <w:lang w:eastAsia="nl-NL"/>
         </w:rPr>
         <w:drawing>
           <wp:inline distT="114300" distB="114300" distL="114300" distR="114300" wp14:anchorId="30680D9E" wp14:editId="22DF2CD5">
@@ -2049,47 +1836,25 @@
           <w:lang w:val="en-US"/>
         </w:rPr>
       </w:pPr>
-      <w:proofErr w:type="spellStart"/>
-      <w:r>
-        <w:rPr>
-          <w:lang w:val="en-US"/>
-        </w:rPr>
-        <w:t>db.zips.find</w:t>
-      </w:r>
-      <w:proofErr w:type="spellEnd"/>
-      <w:r>
-        <w:rPr>
-          <w:lang w:val="en-US"/>
-        </w:rPr>
-        <w:t>(</w:t>
-      </w:r>
-    </w:p>
-    <w:p>
-      <w:pPr>
-        <w:ind w:left="360"/>
-        <w:rPr>
-          <w:lang w:val="en-US"/>
-        </w:rPr>
-      </w:pPr>
-      <w:r>
-        <w:rPr>
-          <w:lang w:val="en-US"/>
-        </w:rPr>
-        <w:t xml:space="preserve">   { </w:t>
-      </w:r>
-      <w:proofErr w:type="spellStart"/>
-      <w:r>
-        <w:rPr>
-          <w:lang w:val="en-US"/>
-        </w:rPr>
-        <w:t>loc</w:t>
-      </w:r>
-      <w:proofErr w:type="spellEnd"/>
-      <w:r>
-        <w:rPr>
-          <w:lang w:val="en-US"/>
-        </w:rPr>
-        <w:t xml:space="preserve"> : { </w:t>
+      <w:r>
+        <w:rPr>
+          <w:lang w:val="en-US"/>
+        </w:rPr>
+        <w:t>db.zips.find(</w:t>
+      </w:r>
+    </w:p>
+    <w:p>
+      <w:pPr>
+        <w:ind w:left="360"/>
+        <w:rPr>
+          <w:lang w:val="en-US"/>
+        </w:rPr>
+      </w:pPr>
+      <w:r>
+        <w:rPr>
+          <w:lang w:val="en-US"/>
+        </w:rPr>
+        <w:t xml:space="preserve">   { loc : { </w:t>
       </w:r>
     </w:p>
     <w:p>
@@ -2145,44 +1910,8 @@
         <w:rPr>
           <w:lang w:val="en-US"/>
         </w:rPr>
-        <w:t xml:space="preserve">                coordinates : </w:t>
-      </w:r>
-      <w:proofErr w:type="spellStart"/>
-      <w:r>
-        <w:rPr>
-          <w:lang w:val="en-US"/>
-        </w:rPr>
-        <w:t>db.zips.findOne</w:t>
-      </w:r>
-      <w:proofErr w:type="spellEnd"/>
-      <w:r>
-        <w:rPr>
-          <w:lang w:val="en-US"/>
-        </w:rPr>
-        <w:t>({'city' : 'FLAGSTAFF'}, { '_id' : 0, '</w:t>
-      </w:r>
-      <w:proofErr w:type="spellStart"/>
-      <w:r>
-        <w:rPr>
-          <w:lang w:val="en-US"/>
-        </w:rPr>
-        <w:t>loc</w:t>
-      </w:r>
-      <w:proofErr w:type="spellEnd"/>
-      <w:r>
-        <w:rPr>
-          <w:lang w:val="en-US"/>
-        </w:rPr>
-        <w:t>': 1 }).</w:t>
-      </w:r>
-      <w:proofErr w:type="spellStart"/>
-      <w:r>
-        <w:rPr>
-          <w:lang w:val="en-US"/>
-        </w:rPr>
-        <w:t>loc</w:t>
-      </w:r>
-      <w:proofErr w:type="spellEnd"/>
+        <w:t xml:space="preserve">                coordinates : db.zips.findOne({'city' : 'FLAGSTAFF'}, { '_id' : 0, 'loc': 1 }).loc</w:t>
+      </w:r>
     </w:p>
     <w:p>
       <w:pPr>
@@ -2203,15 +1932,7 @@
         <w:ind w:left="360"/>
       </w:pPr>
       <w:r>
-        <w:t xml:space="preserve">            $</w:t>
-      </w:r>
-      <w:proofErr w:type="spellStart"/>
-      <w:r>
-        <w:t>maxDistance</w:t>
-      </w:r>
-      <w:proofErr w:type="spellEnd"/>
-      <w:r>
-        <w:t xml:space="preserve"> : 50000</w:t>
+        <w:t xml:space="preserve">            $maxDistance : 50000</w:t>
       </w:r>
     </w:p>
     <w:p>
@@ -2255,6 +1976,7 @@
       <w:r>
         <w:rPr>
           <w:noProof/>
+          <w:lang w:eastAsia="nl-NL"/>
         </w:rPr>
         <w:lastRenderedPageBreak/>
         <w:drawing>
@@ -2328,21 +2050,7 @@
         <w:rPr>
           <w:lang w:val="en-US"/>
         </w:rPr>
-        <w:t xml:space="preserve">1. Design a </w:t>
-      </w:r>
-      <w:proofErr w:type="spellStart"/>
-      <w:r>
-        <w:rPr>
-          <w:lang w:val="en-US"/>
-        </w:rPr>
-        <w:t>MongoDB</w:t>
-      </w:r>
-      <w:proofErr w:type="spellEnd"/>
-      <w:r>
-        <w:rPr>
-          <w:lang w:val="en-US"/>
-        </w:rPr>
-        <w:t xml:space="preserve"> scheme</w:t>
+        <w:t>1. Design a MongoDB scheme</w:t>
       </w:r>
       <w:bookmarkEnd w:id="10"/>
     </w:p>
@@ -2350,6 +2058,7 @@
       <w:r>
         <w:rPr>
           <w:noProof/>
+          <w:lang w:eastAsia="nl-NL"/>
         </w:rPr>
         <w:drawing>
           <wp:inline distT="114300" distB="114300" distL="114300" distR="114300" wp14:anchorId="66CB0046" wp14:editId="14D666EF">
@@ -2390,6 +2099,7 @@
       <w:r>
         <w:rPr>
           <w:noProof/>
+          <w:lang w:eastAsia="nl-NL"/>
         </w:rPr>
         <w:drawing>
           <wp:inline distT="114300" distB="114300" distL="114300" distR="114300" wp14:anchorId="003788B7" wp14:editId="6D847632">
@@ -2450,6 +2160,7 @@
       <w:r>
         <w:rPr>
           <w:noProof/>
+          <w:lang w:eastAsia="nl-NL"/>
         </w:rPr>
         <w:drawing>
           <wp:inline distT="114300" distB="114300" distL="114300" distR="114300" wp14:anchorId="0DB75255" wp14:editId="4CDE339C">
@@ -2525,6 +2236,7 @@
       <w:r>
         <w:rPr>
           <w:noProof/>
+          <w:lang w:eastAsia="nl-NL"/>
         </w:rPr>
         <w:drawing>
           <wp:inline distT="114300" distB="114300" distL="114300" distR="114300" wp14:anchorId="036ED260" wp14:editId="4D89532A">
@@ -2600,6 +2312,7 @@
       <w:r>
         <w:rPr>
           <w:noProof/>
+          <w:lang w:eastAsia="nl-NL"/>
         </w:rPr>
         <w:drawing>
           <wp:inline distT="114300" distB="114300" distL="114300" distR="114300" wp14:anchorId="28484521" wp14:editId="7790D8C7">
@@ -2656,29 +2369,14 @@
     <w:p>
       <w:r>
         <w:lastRenderedPageBreak/>
-        <w:t>Het aanroepen van de .</w:t>
-      </w:r>
-      <w:proofErr w:type="spellStart"/>
-      <w:r>
-        <w:t>pretty</w:t>
-      </w:r>
-      <w:proofErr w:type="spellEnd"/>
-      <w:r>
-        <w:t xml:space="preserve">() methode is niet nodig in </w:t>
-      </w:r>
-      <w:proofErr w:type="spellStart"/>
-      <w:r>
-        <w:t>Robomongo</w:t>
-      </w:r>
-      <w:proofErr w:type="spellEnd"/>
-      <w:r>
-        <w:t>, zoals hierboven te zien is wordt de JSON-data al op een leesbare manier gepresenteerd.</w:t>
+        <w:t>Het aanroepen van de .pretty() methode is niet nodig in Robomongo, zoals hierboven te zien is wordt de JSON-data al op een leesbare manier gepresenteerd.</w:t>
       </w:r>
     </w:p>
     <w:p>
       <w:r>
         <w:rPr>
           <w:noProof/>
+          <w:lang w:eastAsia="nl-NL"/>
         </w:rPr>
         <w:drawing>
           <wp:inline distT="114300" distB="114300" distL="114300" distR="114300" wp14:anchorId="0AD949AD" wp14:editId="4CEC1D3B">
@@ -2723,23 +2421,7 @@
           <w:i/>
           <w:u w:val="single"/>
         </w:rPr>
-        <w:t xml:space="preserve">Ophalen van de personen die een jodenkoek in hun </w:t>
-      </w:r>
-      <w:proofErr w:type="spellStart"/>
-      <w:r>
-        <w:rPr>
-          <w:i/>
-          <w:u w:val="single"/>
-        </w:rPr>
-        <w:t>products</w:t>
-      </w:r>
-      <w:proofErr w:type="spellEnd"/>
-      <w:r>
-        <w:rPr>
-          <w:i/>
-          <w:u w:val="single"/>
-        </w:rPr>
-        <w:t xml:space="preserve"> heeft staan.</w:t>
+        <w:t>Ophalen van de personen die een jodenkoek in hun products heeft staan.</w:t>
       </w:r>
     </w:p>
     <w:p/>

</xml_diff>